<commit_message>
Commit de todos los cambios, error al login con el error handler
</commit_message>
<xml_diff>
--- a/Documentos/Documentos Propios/Características Proyecto.docx
+++ b/Documentos/Documentos Propios/Características Proyecto.docx
@@ -1,6 +1,6 @@
 
 <file path=word/document.xml><?xml version="1.0" encoding="utf-8"?>
-<w:document xmlns:wpc="http://schemas.microsoft.com/office/word/2010/wordprocessingCanvas" xmlns:cx="http://schemas.microsoft.com/office/drawing/2014/chartex" xmlns:cx1="http://schemas.microsoft.com/office/drawing/2015/9/8/chartex" xmlns:cx2="http://schemas.microsoft.com/office/drawing/2015/10/21/chartex" xmlns:cx3="http://schemas.microsoft.com/office/drawing/2016/5/9/chartex" xmlns:cx4="http://schemas.microsoft.com/office/drawing/2016/5/10/chartex" xmlns:cx5="http://schemas.microsoft.com/office/drawing/2016/5/11/chartex" xmlns:cx6="http://schemas.microsoft.com/office/drawing/2016/5/12/chartex" xmlns:cx7="http://schemas.microsoft.com/office/drawing/2016/5/13/chartex" xmlns:cx8="http://schemas.microsoft.com/office/drawing/2016/5/14/chartex" xmlns:mc="http://schemas.openxmlformats.org/markup-compatibility/2006" xmlns:aink="http://schemas.microsoft.com/office/drawing/2016/ink" xmlns:am3d="http://schemas.microsoft.com/office/drawing/2017/model3d" xmlns:o="urn:schemas-microsoft-com:office:office" xmlns:oel="http://schemas.microsoft.com/office/2019/extlst" xmlns:r="http://schemas.openxmlformats.org/officeDocument/2006/relationships" xmlns:m="http://schemas.openxmlformats.org/officeDocument/2006/math" xmlns:v="urn:schemas-microsoft-com:vml" xmlns:wp14="http://schemas.microsoft.com/office/word/2010/wordprocessingDrawing" xmlns:wp="http://schemas.openxmlformats.org/drawingml/2006/wordprocessingDrawing" xmlns:w10="urn:schemas-microsoft-com:office:word" xmlns:w="http://schemas.openxmlformats.org/wordprocessingml/2006/main" xmlns:w14="http://schemas.microsoft.com/office/word/2010/wordml" xmlns:w15="http://schemas.microsoft.com/office/word/2012/wordml" xmlns:w16cex="http://schemas.microsoft.com/office/word/2018/wordml/cex" xmlns:w16cid="http://schemas.microsoft.com/office/word/2016/wordml/cid" xmlns:w16="http://schemas.microsoft.com/office/word/2018/wordml" xmlns:w16sdtdh="http://schemas.microsoft.com/office/word/2020/wordml/sdtdatahash" xmlns:w16se="http://schemas.microsoft.com/office/word/2015/wordml/symex" xmlns:wpg="http://schemas.microsoft.com/office/word/2010/wordprocessingGroup" xmlns:wpi="http://schemas.microsoft.com/office/word/2010/wordprocessingInk" xmlns:wne="http://schemas.microsoft.com/office/word/2006/wordml" xmlns:wps="http://schemas.microsoft.com/office/word/2010/wordprocessingShape" mc:Ignorable="w14 w15 w16se w16cid w16 w16cex w16sdtdh wp14">
+<w:document xmlns:wpc="http://schemas.microsoft.com/office/word/2010/wordprocessingCanvas" xmlns:cx="http://schemas.microsoft.com/office/drawing/2014/chartex" xmlns:cx1="http://schemas.microsoft.com/office/drawing/2015/9/8/chartex" xmlns:cx2="http://schemas.microsoft.com/office/drawing/2015/10/21/chartex" xmlns:cx3="http://schemas.microsoft.com/office/drawing/2016/5/9/chartex" xmlns:cx4="http://schemas.microsoft.com/office/drawing/2016/5/10/chartex" xmlns:cx5="http://schemas.microsoft.com/office/drawing/2016/5/11/chartex" xmlns:cx6="http://schemas.microsoft.com/office/drawing/2016/5/12/chartex" xmlns:cx7="http://schemas.microsoft.com/office/drawing/2016/5/13/chartex" xmlns:cx8="http://schemas.microsoft.com/office/drawing/2016/5/14/chartex" xmlns:mc="http://schemas.openxmlformats.org/markup-compatibility/2006" xmlns:aink="http://schemas.microsoft.com/office/drawing/2016/ink" xmlns:am3d="http://schemas.microsoft.com/office/drawing/2017/model3d" xmlns:o="urn:schemas-microsoft-com:office:office" xmlns:oel="http://schemas.microsoft.com/office/2019/extlst" xmlns:r="http://schemas.openxmlformats.org/officeDocument/2006/relationships" xmlns:m="http://schemas.openxmlformats.org/officeDocument/2006/math" xmlns:v="urn:schemas-microsoft-com:vml" xmlns:wp14="http://schemas.microsoft.com/office/word/2010/wordprocessingDrawing" xmlns:wp="http://schemas.openxmlformats.org/drawingml/2006/wordprocessingDrawing" xmlns:w10="urn:schemas-microsoft-com:office:word" xmlns:w="http://schemas.openxmlformats.org/wordprocessingml/2006/main" xmlns:w14="http://schemas.microsoft.com/office/word/2010/wordml" xmlns:w15="http://schemas.microsoft.com/office/word/2012/wordml" xmlns:w16cex="http://schemas.microsoft.com/office/word/2018/wordml/cex" xmlns:w16cid="http://schemas.microsoft.com/office/word/2016/wordml/cid" xmlns:w16="http://schemas.microsoft.com/office/word/2018/wordml" xmlns:w16du="http://schemas.microsoft.com/office/word/2023/wordml/word16du" xmlns:w16sdtdh="http://schemas.microsoft.com/office/word/2020/wordml/sdtdatahash" xmlns:w16se="http://schemas.microsoft.com/office/word/2015/wordml/symex" xmlns:wpg="http://schemas.microsoft.com/office/word/2010/wordprocessingGroup" xmlns:wpi="http://schemas.microsoft.com/office/word/2010/wordprocessingInk" xmlns:wne="http://schemas.microsoft.com/office/word/2006/wordml" xmlns:wps="http://schemas.microsoft.com/office/word/2010/wordprocessingShape" mc:Ignorable="w14 w15 w16se w16cid w16 w16cex w16sdtdh w16du wp14">
   <w:body>
     <w:p>
       <w:r>
@@ -11,13 +11,8 @@
         <w:t>Nombre de la aplicación:</w:t>
       </w:r>
       <w:r>
-        <w:t xml:space="preserve"> </w:t>
-      </w:r>
-      <w:proofErr w:type="spellStart"/>
-      <w:r>
-        <w:t>ComidaEnMarcha</w:t>
-      </w:r>
-      <w:proofErr w:type="spellEnd"/>
+        <w:t xml:space="preserve"> ComidaEnMarcha</w:t>
+      </w:r>
     </w:p>
     <w:p>
       <w:pPr>
@@ -438,18 +433,8 @@
           <w:lang w:val="en-US"/>
         </w:rPr>
         <w:lastRenderedPageBreak/>
-        <w:t xml:space="preserve">// </w:t>
-      </w:r>
-      <w:proofErr w:type="spellStart"/>
-      <w:r>
-        <w:rPr>
-          <w:b/>
-          <w:bCs/>
-          <w:lang w:val="en-US"/>
-        </w:rPr>
-        <w:t>Restaurantes</w:t>
-      </w:r>
-      <w:proofErr w:type="spellEnd"/>
+        <w:t>// Restaurantes</w:t>
+      </w:r>
     </w:p>
     <w:p>
       <w:pPr>
@@ -475,18 +460,8 @@
           <w:bCs/>
           <w:lang w:val="en-US"/>
         </w:rPr>
-        <w:t xml:space="preserve"> /</w:t>
-      </w:r>
-      <w:proofErr w:type="spellStart"/>
-      <w:r>
-        <w:rPr>
-          <w:b/>
-          <w:bCs/>
-          <w:lang w:val="en-US"/>
-        </w:rPr>
-        <w:t>restaurantes</w:t>
-      </w:r>
-      <w:proofErr w:type="spellEnd"/>
+        <w:t xml:space="preserve"> /restaurantes</w:t>
+      </w:r>
     </w:p>
     <w:p>
       <w:pPr>
@@ -512,25 +487,7 @@
           <w:bCs/>
           <w:lang w:val="en-US"/>
         </w:rPr>
-        <w:t xml:space="preserve"> /</w:t>
-      </w:r>
-      <w:proofErr w:type="spellStart"/>
-      <w:r>
-        <w:rPr>
-          <w:b/>
-          <w:bCs/>
-          <w:lang w:val="en-US"/>
-        </w:rPr>
-        <w:t>restaurantes</w:t>
-      </w:r>
-      <w:proofErr w:type="spellEnd"/>
-      <w:r>
-        <w:rPr>
-          <w:b/>
-          <w:bCs/>
-          <w:lang w:val="en-US"/>
-        </w:rPr>
-        <w:t>/:id</w:t>
+        <w:t xml:space="preserve"> /restaurantes/:id</w:t>
       </w:r>
     </w:p>
     <w:p>
@@ -557,25 +514,7 @@
           <w:bCs/>
           <w:lang w:val="en-US"/>
         </w:rPr>
-        <w:t xml:space="preserve"> /</w:t>
-      </w:r>
-      <w:proofErr w:type="spellStart"/>
-      <w:r>
-        <w:rPr>
-          <w:b/>
-          <w:bCs/>
-          <w:lang w:val="en-US"/>
-        </w:rPr>
-        <w:t>restaurantes</w:t>
-      </w:r>
-      <w:proofErr w:type="spellEnd"/>
-      <w:r>
-        <w:rPr>
-          <w:b/>
-          <w:bCs/>
-          <w:lang w:val="en-US"/>
-        </w:rPr>
-        <w:t>/:id</w:t>
+        <w:t xml:space="preserve"> /restaurantes/:id</w:t>
       </w:r>
     </w:p>
     <w:p>
@@ -602,34 +541,66 @@
           <w:bCs/>
           <w:lang w:val="en-US"/>
         </w:rPr>
-        <w:t xml:space="preserve"> /</w:t>
-      </w:r>
-      <w:proofErr w:type="spellStart"/>
-      <w:r>
-        <w:rPr>
-          <w:b/>
-          <w:bCs/>
-          <w:lang w:val="en-US"/>
-        </w:rPr>
-        <w:t>restaurantes</w:t>
-      </w:r>
-      <w:proofErr w:type="spellEnd"/>
-      <w:r>
-        <w:rPr>
-          <w:b/>
-          <w:bCs/>
-          <w:lang w:val="en-US"/>
-        </w:rPr>
-        <w:t>/:id</w:t>
-      </w:r>
-    </w:p>
-    <w:p>
-      <w:pPr>
-        <w:pStyle w:val="Prrafodelista"/>
-        <w:rPr>
-          <w:b/>
-          <w:bCs/>
-          <w:lang w:val="en-US"/>
+        <w:t xml:space="preserve"> /restaurantes/:id</w:t>
+      </w:r>
+    </w:p>
+    <w:p>
+      <w:pPr>
+        <w:pStyle w:val="Prrafodelista"/>
+        <w:rPr>
+          <w:b/>
+          <w:bCs/>
+          <w:lang w:val="en-US"/>
+        </w:rPr>
+      </w:pPr>
+    </w:p>
+    <w:p>
+      <w:pPr>
+        <w:pStyle w:val="Prrafodelista"/>
+        <w:rPr>
+          <w:b/>
+          <w:bCs/>
+          <w:u w:val="single"/>
+        </w:rPr>
+      </w:pPr>
+      <w:r>
+        <w:rPr>
+          <w:b/>
+          <w:bCs/>
+        </w:rPr>
+        <w:t xml:space="preserve">Todas las rutas siguientes </w:t>
+      </w:r>
+      <w:r>
+        <w:rPr>
+          <w:b/>
+          <w:bCs/>
+        </w:rPr>
+        <w:t>tienen a restaurante como predecesor</w:t>
+      </w:r>
+    </w:p>
+    <w:p>
+      <w:pPr>
+        <w:pStyle w:val="Prrafodelista"/>
+        <w:rPr>
+          <w:b/>
+          <w:bCs/>
+        </w:rPr>
+      </w:pPr>
+      <w:r>
+        <w:rPr>
+          <w:b/>
+          <w:bCs/>
+          <w:u w:val="single"/>
+        </w:rPr>
+        <w:t>LAS URL DEBEN SER EN PLURAL POR REST</w:t>
+      </w:r>
+    </w:p>
+    <w:p>
+      <w:pPr>
+        <w:pStyle w:val="Prrafodelista"/>
+        <w:rPr>
+          <w:b/>
+          <w:bCs/>
         </w:rPr>
       </w:pPr>
     </w:p>
@@ -838,25 +809,7 @@
           <w:bCs/>
           <w:lang w:val="en-US"/>
         </w:rPr>
-        <w:t xml:space="preserve"> /mesas/:</w:t>
-      </w:r>
-      <w:proofErr w:type="spellStart"/>
-      <w:r>
-        <w:rPr>
-          <w:b/>
-          <w:bCs/>
-          <w:lang w:val="en-US"/>
-        </w:rPr>
-        <w:t>mesa_id</w:t>
-      </w:r>
-      <w:proofErr w:type="spellEnd"/>
-      <w:r>
-        <w:rPr>
-          <w:b/>
-          <w:bCs/>
-          <w:lang w:val="en-US"/>
-        </w:rPr>
-        <w:t>/tickets</w:t>
+        <w:t xml:space="preserve"> /mesas/:mesa_id/tickets</w:t>
       </w:r>
     </w:p>
     <w:p>
@@ -883,25 +836,7 @@
           <w:bCs/>
           <w:lang w:val="en-US"/>
         </w:rPr>
-        <w:t xml:space="preserve"> /mesas/:</w:t>
-      </w:r>
-      <w:proofErr w:type="spellStart"/>
-      <w:r>
-        <w:rPr>
-          <w:b/>
-          <w:bCs/>
-          <w:lang w:val="en-US"/>
-        </w:rPr>
-        <w:t>mesa_id</w:t>
-      </w:r>
-      <w:proofErr w:type="spellEnd"/>
-      <w:r>
-        <w:rPr>
-          <w:b/>
-          <w:bCs/>
-          <w:lang w:val="en-US"/>
-        </w:rPr>
-        <w:t>/tickets</w:t>
+        <w:t xml:space="preserve"> /mesas/:mesa_id/tickets</w:t>
       </w:r>
     </w:p>
     <w:p>
@@ -928,25 +863,7 @@
           <w:bCs/>
           <w:lang w:val="en-US"/>
         </w:rPr>
-        <w:t xml:space="preserve"> /mesas/:</w:t>
-      </w:r>
-      <w:proofErr w:type="spellStart"/>
-      <w:r>
-        <w:rPr>
-          <w:b/>
-          <w:bCs/>
-          <w:lang w:val="en-US"/>
-        </w:rPr>
-        <w:t>mesa_id</w:t>
-      </w:r>
-      <w:proofErr w:type="spellEnd"/>
-      <w:r>
-        <w:rPr>
-          <w:b/>
-          <w:bCs/>
-          <w:lang w:val="en-US"/>
-        </w:rPr>
-        <w:t>/tickets/:id</w:t>
+        <w:t xml:space="preserve"> /mesas/:mesa_id/tickets/:id</w:t>
       </w:r>
     </w:p>
     <w:p>
@@ -970,23 +887,7 @@
           <w:b/>
           <w:bCs/>
         </w:rPr>
-        <w:t xml:space="preserve"> /mesas/:</w:t>
-      </w:r>
-      <w:proofErr w:type="spellStart"/>
-      <w:r>
-        <w:rPr>
-          <w:b/>
-          <w:bCs/>
-        </w:rPr>
-        <w:t>mesa_id</w:t>
-      </w:r>
-      <w:proofErr w:type="spellEnd"/>
-      <w:r>
-        <w:rPr>
-          <w:b/>
-          <w:bCs/>
-        </w:rPr>
-        <w:t>/tickets/:id</w:t>
+        <w:t xml:space="preserve"> /mesas/:mesa_id/tickets/:id</w:t>
       </w:r>
     </w:p>
     <w:p>
@@ -1038,36 +939,8 @@
           <w:bCs/>
           <w:lang w:val="en-US"/>
         </w:rPr>
-        <w:t xml:space="preserve"> /tickets/:</w:t>
-      </w:r>
-      <w:proofErr w:type="spellStart"/>
-      <w:r>
-        <w:rPr>
-          <w:b/>
-          <w:bCs/>
-          <w:lang w:val="en-US"/>
-        </w:rPr>
-        <w:t>ticket_id</w:t>
-      </w:r>
-      <w:proofErr w:type="spellEnd"/>
-      <w:r>
-        <w:rPr>
-          <w:b/>
-          <w:bCs/>
-          <w:lang w:val="en-US"/>
-        </w:rPr>
-        <w:t>/</w:t>
-      </w:r>
-      <w:proofErr w:type="spellStart"/>
-      <w:r>
-        <w:rPr>
-          <w:b/>
-          <w:bCs/>
-          <w:lang w:val="en-US"/>
-        </w:rPr>
-        <w:t>pedidos</w:t>
-      </w:r>
-      <w:proofErr w:type="spellEnd"/>
+        <w:t xml:space="preserve"> /tickets/:ticket_id/pedidos</w:t>
+      </w:r>
     </w:p>
     <w:p>
       <w:pPr>
@@ -1093,36 +966,8 @@
           <w:bCs/>
           <w:lang w:val="en-US"/>
         </w:rPr>
-        <w:t xml:space="preserve"> /tickets/:</w:t>
-      </w:r>
-      <w:proofErr w:type="spellStart"/>
-      <w:r>
-        <w:rPr>
-          <w:b/>
-          <w:bCs/>
-          <w:lang w:val="en-US"/>
-        </w:rPr>
-        <w:t>ticket_id</w:t>
-      </w:r>
-      <w:proofErr w:type="spellEnd"/>
-      <w:r>
-        <w:rPr>
-          <w:b/>
-          <w:bCs/>
-          <w:lang w:val="en-US"/>
-        </w:rPr>
-        <w:t>/</w:t>
-      </w:r>
-      <w:proofErr w:type="spellStart"/>
-      <w:r>
-        <w:rPr>
-          <w:b/>
-          <w:bCs/>
-          <w:lang w:val="en-US"/>
-        </w:rPr>
-        <w:t>pedidos</w:t>
-      </w:r>
-      <w:proofErr w:type="spellEnd"/>
+        <w:t xml:space="preserve"> /tickets/:ticket_id/pedidos</w:t>
+      </w:r>
     </w:p>
     <w:p>
       <w:pPr>
@@ -1148,43 +993,7 @@
           <w:bCs/>
           <w:lang w:val="en-US"/>
         </w:rPr>
-        <w:t xml:space="preserve"> /tickets/:</w:t>
-      </w:r>
-      <w:proofErr w:type="spellStart"/>
-      <w:r>
-        <w:rPr>
-          <w:b/>
-          <w:bCs/>
-          <w:lang w:val="en-US"/>
-        </w:rPr>
-        <w:t>ticket_id</w:t>
-      </w:r>
-      <w:proofErr w:type="spellEnd"/>
-      <w:r>
-        <w:rPr>
-          <w:b/>
-          <w:bCs/>
-          <w:lang w:val="en-US"/>
-        </w:rPr>
-        <w:t>/</w:t>
-      </w:r>
-      <w:proofErr w:type="spellStart"/>
-      <w:r>
-        <w:rPr>
-          <w:b/>
-          <w:bCs/>
-          <w:lang w:val="en-US"/>
-        </w:rPr>
-        <w:t>pedidos</w:t>
-      </w:r>
-      <w:proofErr w:type="spellEnd"/>
-      <w:r>
-        <w:rPr>
-          <w:b/>
-          <w:bCs/>
-          <w:lang w:val="en-US"/>
-        </w:rPr>
-        <w:t>/:id</w:t>
+        <w:t xml:space="preserve"> /tickets/:ticket_id/pedidos/:id</w:t>
       </w:r>
     </w:p>
     <w:p>
@@ -1211,43 +1020,7 @@
           <w:bCs/>
           <w:lang w:val="en-US"/>
         </w:rPr>
-        <w:t xml:space="preserve"> /tickets/:</w:t>
-      </w:r>
-      <w:proofErr w:type="spellStart"/>
-      <w:r>
-        <w:rPr>
-          <w:b/>
-          <w:bCs/>
-          <w:lang w:val="en-US"/>
-        </w:rPr>
-        <w:t>ticket_id</w:t>
-      </w:r>
-      <w:proofErr w:type="spellEnd"/>
-      <w:r>
-        <w:rPr>
-          <w:b/>
-          <w:bCs/>
-          <w:lang w:val="en-US"/>
-        </w:rPr>
-        <w:t>/</w:t>
-      </w:r>
-      <w:proofErr w:type="spellStart"/>
-      <w:r>
-        <w:rPr>
-          <w:b/>
-          <w:bCs/>
-          <w:lang w:val="en-US"/>
-        </w:rPr>
-        <w:t>pedidos</w:t>
-      </w:r>
-      <w:proofErr w:type="spellEnd"/>
-      <w:r>
-        <w:rPr>
-          <w:b/>
-          <w:bCs/>
-          <w:lang w:val="en-US"/>
-        </w:rPr>
-        <w:t>/:id</w:t>
+        <w:t xml:space="preserve"> /tickets/:ticket_id/pedidos/:id</w:t>
       </w:r>
     </w:p>
     <w:p>
@@ -1274,82 +1047,36 @@
           <w:bCs/>
           <w:lang w:val="en-US"/>
         </w:rPr>
-        <w:t>/tickets/:</w:t>
-      </w:r>
-      <w:proofErr w:type="spellStart"/>
-      <w:r>
-        <w:rPr>
-          <w:b/>
-          <w:bCs/>
-          <w:lang w:val="en-US"/>
-        </w:rPr>
-        <w:t>ticket_id</w:t>
-      </w:r>
-      <w:proofErr w:type="spellEnd"/>
-      <w:r>
-        <w:rPr>
-          <w:b/>
-          <w:bCs/>
-          <w:lang w:val="en-US"/>
-        </w:rPr>
-        <w:t>/</w:t>
-      </w:r>
-      <w:proofErr w:type="spellStart"/>
-      <w:r>
-        <w:rPr>
-          <w:b/>
-          <w:bCs/>
-          <w:lang w:val="en-US"/>
-        </w:rPr>
-        <w:t>pedidos</w:t>
-      </w:r>
-      <w:proofErr w:type="spellEnd"/>
-      <w:r>
-        <w:rPr>
-          <w:b/>
-          <w:bCs/>
-          <w:lang w:val="en-US"/>
-        </w:rPr>
-        <w:t>/:id</w:t>
-      </w:r>
-    </w:p>
-    <w:p>
-      <w:pPr>
-        <w:pStyle w:val="Prrafodelista"/>
-        <w:rPr>
-          <w:b/>
-          <w:bCs/>
-          <w:lang w:val="en-US"/>
-        </w:rPr>
-      </w:pPr>
-    </w:p>
-    <w:p>
-      <w:pPr>
-        <w:pStyle w:val="Prrafodelista"/>
-        <w:rPr>
-          <w:b/>
-          <w:bCs/>
-          <w:lang w:val="en-US"/>
-        </w:rPr>
-      </w:pPr>
-      <w:r>
-        <w:rPr>
-          <w:b/>
-          <w:bCs/>
-          <w:lang w:val="en-US"/>
-        </w:rPr>
-        <w:t xml:space="preserve">// </w:t>
-      </w:r>
-      <w:proofErr w:type="spellStart"/>
-      <w:r>
-        <w:rPr>
-          <w:b/>
-          <w:bCs/>
-          <w:lang w:val="en-US"/>
-        </w:rPr>
-        <w:t>Platos</w:t>
-      </w:r>
-      <w:proofErr w:type="spellEnd"/>
+        <w:t>/tickets/:ticket_id/pedidos/:id</w:t>
+      </w:r>
+    </w:p>
+    <w:p>
+      <w:pPr>
+        <w:pStyle w:val="Prrafodelista"/>
+        <w:rPr>
+          <w:b/>
+          <w:bCs/>
+          <w:lang w:val="en-US"/>
+        </w:rPr>
+      </w:pPr>
+    </w:p>
+    <w:p>
+      <w:pPr>
+        <w:pStyle w:val="Prrafodelista"/>
+        <w:rPr>
+          <w:b/>
+          <w:bCs/>
+          <w:lang w:val="en-US"/>
+        </w:rPr>
+      </w:pPr>
+      <w:r>
+        <w:rPr>
+          <w:b/>
+          <w:bCs/>
+          <w:lang w:val="en-US"/>
+        </w:rPr>
+        <w:t>// Platos</w:t>
+      </w:r>
     </w:p>
     <w:p>
       <w:pPr>
@@ -1375,18 +1102,8 @@
           <w:bCs/>
           <w:lang w:val="en-US"/>
         </w:rPr>
-        <w:t>/</w:t>
-      </w:r>
-      <w:proofErr w:type="spellStart"/>
-      <w:r>
-        <w:rPr>
-          <w:b/>
-          <w:bCs/>
-          <w:lang w:val="en-US"/>
-        </w:rPr>
-        <w:t>platos</w:t>
-      </w:r>
-      <w:proofErr w:type="spellEnd"/>
+        <w:t>/platos</w:t>
+      </w:r>
     </w:p>
     <w:p>
       <w:pPr>
@@ -1412,18 +1129,8 @@
           <w:bCs/>
           <w:lang w:val="en-US"/>
         </w:rPr>
-        <w:t xml:space="preserve"> /</w:t>
-      </w:r>
-      <w:proofErr w:type="spellStart"/>
-      <w:r>
-        <w:rPr>
-          <w:b/>
-          <w:bCs/>
-          <w:lang w:val="en-US"/>
-        </w:rPr>
-        <w:t>platos</w:t>
-      </w:r>
-      <w:proofErr w:type="spellEnd"/>
+        <w:t xml:space="preserve"> /platos</w:t>
+      </w:r>
     </w:p>
     <w:p>
       <w:pPr>
@@ -1449,25 +1156,7 @@
           <w:bCs/>
           <w:lang w:val="en-US"/>
         </w:rPr>
-        <w:t xml:space="preserve"> /</w:t>
-      </w:r>
-      <w:proofErr w:type="spellStart"/>
-      <w:r>
-        <w:rPr>
-          <w:b/>
-          <w:bCs/>
-          <w:lang w:val="en-US"/>
-        </w:rPr>
-        <w:t>platos</w:t>
-      </w:r>
-      <w:proofErr w:type="spellEnd"/>
-      <w:r>
-        <w:rPr>
-          <w:b/>
-          <w:bCs/>
-          <w:lang w:val="en-US"/>
-        </w:rPr>
-        <w:t>/:id</w:t>
+        <w:t xml:space="preserve"> /platos/:id</w:t>
       </w:r>
     </w:p>
     <w:p>
@@ -1494,25 +1183,7 @@
           <w:bCs/>
           <w:lang w:val="en-US"/>
         </w:rPr>
-        <w:t>/</w:t>
-      </w:r>
-      <w:proofErr w:type="spellStart"/>
-      <w:r>
-        <w:rPr>
-          <w:b/>
-          <w:bCs/>
-          <w:lang w:val="en-US"/>
-        </w:rPr>
-        <w:t>platos</w:t>
-      </w:r>
-      <w:proofErr w:type="spellEnd"/>
-      <w:r>
-        <w:rPr>
-          <w:b/>
-          <w:bCs/>
-          <w:lang w:val="en-US"/>
-        </w:rPr>
-        <w:t>/:id</w:t>
+        <w:t>/platos/:id</w:t>
       </w:r>
     </w:p>
     <w:p>
@@ -1539,25 +1210,7 @@
           <w:bCs/>
           <w:lang w:val="en-US"/>
         </w:rPr>
-        <w:t xml:space="preserve"> /</w:t>
-      </w:r>
-      <w:proofErr w:type="spellStart"/>
-      <w:r>
-        <w:rPr>
-          <w:b/>
-          <w:bCs/>
-          <w:lang w:val="en-US"/>
-        </w:rPr>
-        <w:t>platos</w:t>
-      </w:r>
-      <w:proofErr w:type="spellEnd"/>
-      <w:r>
-        <w:rPr>
-          <w:b/>
-          <w:bCs/>
-          <w:lang w:val="en-US"/>
-        </w:rPr>
-        <w:t>/:id</w:t>
+        <w:t xml:space="preserve"> /platos/:id</w:t>
       </w:r>
     </w:p>
     <w:p>
@@ -1742,23 +1395,7 @@
           <w:b/>
           <w:bCs/>
         </w:rPr>
-        <w:t xml:space="preserve">// </w:t>
-      </w:r>
-      <w:proofErr w:type="spellStart"/>
-      <w:r>
-        <w:rPr>
-          <w:b/>
-          <w:bCs/>
-        </w:rPr>
-        <w:t>WebSocket</w:t>
-      </w:r>
-      <w:proofErr w:type="spellEnd"/>
-      <w:r>
-        <w:rPr>
-          <w:b/>
-          <w:bCs/>
-        </w:rPr>
-        <w:t xml:space="preserve"> para Cocineros</w:t>
+        <w:t>// WebSocket para Cocineros</w:t>
       </w:r>
     </w:p>
     <w:p>
@@ -1801,7 +1438,7 @@
 </file>
 
 <file path=word/numbering.xml><?xml version="1.0" encoding="utf-8"?>
-<w:numbering xmlns:wpc="http://schemas.microsoft.com/office/word/2010/wordprocessingCanvas" xmlns:cx="http://schemas.microsoft.com/office/drawing/2014/chartex" xmlns:cx1="http://schemas.microsoft.com/office/drawing/2015/9/8/chartex" xmlns:cx2="http://schemas.microsoft.com/office/drawing/2015/10/21/chartex" xmlns:cx3="http://schemas.microsoft.com/office/drawing/2016/5/9/chartex" xmlns:cx4="http://schemas.microsoft.com/office/drawing/2016/5/10/chartex" xmlns:cx5="http://schemas.microsoft.com/office/drawing/2016/5/11/chartex" xmlns:cx6="http://schemas.microsoft.com/office/drawing/2016/5/12/chartex" xmlns:cx7="http://schemas.microsoft.com/office/drawing/2016/5/13/chartex" xmlns:cx8="http://schemas.microsoft.com/office/drawing/2016/5/14/chartex" xmlns:mc="http://schemas.openxmlformats.org/markup-compatibility/2006" xmlns:aink="http://schemas.microsoft.com/office/drawing/2016/ink" xmlns:am3d="http://schemas.microsoft.com/office/drawing/2017/model3d" xmlns:o="urn:schemas-microsoft-com:office:office" xmlns:oel="http://schemas.microsoft.com/office/2019/extlst" xmlns:r="http://schemas.openxmlformats.org/officeDocument/2006/relationships" xmlns:m="http://schemas.openxmlformats.org/officeDocument/2006/math" xmlns:v="urn:schemas-microsoft-com:vml" xmlns:wp14="http://schemas.microsoft.com/office/word/2010/wordprocessingDrawing" xmlns:wp="http://schemas.openxmlformats.org/drawingml/2006/wordprocessingDrawing" xmlns:w10="urn:schemas-microsoft-com:office:word" xmlns:w="http://schemas.openxmlformats.org/wordprocessingml/2006/main" xmlns:w14="http://schemas.microsoft.com/office/word/2010/wordml" xmlns:w15="http://schemas.microsoft.com/office/word/2012/wordml" xmlns:w16cex="http://schemas.microsoft.com/office/word/2018/wordml/cex" xmlns:w16cid="http://schemas.microsoft.com/office/word/2016/wordml/cid" xmlns:w16="http://schemas.microsoft.com/office/word/2018/wordml" xmlns:w16sdtdh="http://schemas.microsoft.com/office/word/2020/wordml/sdtdatahash" xmlns:w16se="http://schemas.microsoft.com/office/word/2015/wordml/symex" xmlns:wpg="http://schemas.microsoft.com/office/word/2010/wordprocessingGroup" xmlns:wpi="http://schemas.microsoft.com/office/word/2010/wordprocessingInk" xmlns:wne="http://schemas.microsoft.com/office/word/2006/wordml" xmlns:wps="http://schemas.microsoft.com/office/word/2010/wordprocessingShape" mc:Ignorable="w14 w15 w16se w16cid w16 w16cex w16sdtdh wp14">
+<w:numbering xmlns:wpc="http://schemas.microsoft.com/office/word/2010/wordprocessingCanvas" xmlns:cx="http://schemas.microsoft.com/office/drawing/2014/chartex" xmlns:cx1="http://schemas.microsoft.com/office/drawing/2015/9/8/chartex" xmlns:cx2="http://schemas.microsoft.com/office/drawing/2015/10/21/chartex" xmlns:cx3="http://schemas.microsoft.com/office/drawing/2016/5/9/chartex" xmlns:cx4="http://schemas.microsoft.com/office/drawing/2016/5/10/chartex" xmlns:cx5="http://schemas.microsoft.com/office/drawing/2016/5/11/chartex" xmlns:cx6="http://schemas.microsoft.com/office/drawing/2016/5/12/chartex" xmlns:cx7="http://schemas.microsoft.com/office/drawing/2016/5/13/chartex" xmlns:cx8="http://schemas.microsoft.com/office/drawing/2016/5/14/chartex" xmlns:mc="http://schemas.openxmlformats.org/markup-compatibility/2006" xmlns:aink="http://schemas.microsoft.com/office/drawing/2016/ink" xmlns:am3d="http://schemas.microsoft.com/office/drawing/2017/model3d" xmlns:o="urn:schemas-microsoft-com:office:office" xmlns:oel="http://schemas.microsoft.com/office/2019/extlst" xmlns:r="http://schemas.openxmlformats.org/officeDocument/2006/relationships" xmlns:m="http://schemas.openxmlformats.org/officeDocument/2006/math" xmlns:v="urn:schemas-microsoft-com:vml" xmlns:wp14="http://schemas.microsoft.com/office/word/2010/wordprocessingDrawing" xmlns:wp="http://schemas.openxmlformats.org/drawingml/2006/wordprocessingDrawing" xmlns:w10="urn:schemas-microsoft-com:office:word" xmlns:w="http://schemas.openxmlformats.org/wordprocessingml/2006/main" xmlns:w14="http://schemas.microsoft.com/office/word/2010/wordml" xmlns:w15="http://schemas.microsoft.com/office/word/2012/wordml" xmlns:w16cex="http://schemas.microsoft.com/office/word/2018/wordml/cex" xmlns:w16cid="http://schemas.microsoft.com/office/word/2016/wordml/cid" xmlns:w16="http://schemas.microsoft.com/office/word/2018/wordml" xmlns:w16du="http://schemas.microsoft.com/office/word/2023/wordml/word16du" xmlns:w16sdtdh="http://schemas.microsoft.com/office/word/2020/wordml/sdtdatahash" xmlns:w16se="http://schemas.microsoft.com/office/word/2015/wordml/symex" xmlns:wpg="http://schemas.microsoft.com/office/word/2010/wordprocessingGroup" xmlns:wpi="http://schemas.microsoft.com/office/word/2010/wordprocessingInk" xmlns:wne="http://schemas.microsoft.com/office/word/2006/wordml" xmlns:wps="http://schemas.microsoft.com/office/word/2010/wordprocessingShape" mc:Ignorable="w14 w15 w16se w16cid w16 w16cex w16sdtdh w16du wp14">
   <w:abstractNum w:abstractNumId="0" w15:restartNumberingAfterBreak="0">
     <w:nsid w:val="01386C4B"/>
     <w:multiLevelType w:val="hybridMultilevel"/>
@@ -2267,7 +1904,7 @@
 </file>
 
 <file path=word/styles.xml><?xml version="1.0" encoding="utf-8"?>
-<w:styles xmlns:mc="http://schemas.openxmlformats.org/markup-compatibility/2006" xmlns:r="http://schemas.openxmlformats.org/officeDocument/2006/relationships" xmlns:w="http://schemas.openxmlformats.org/wordprocessingml/2006/main" xmlns:w14="http://schemas.microsoft.com/office/word/2010/wordml" xmlns:w15="http://schemas.microsoft.com/office/word/2012/wordml" xmlns:w16cex="http://schemas.microsoft.com/office/word/2018/wordml/cex" xmlns:w16cid="http://schemas.microsoft.com/office/word/2016/wordml/cid" xmlns:w16="http://schemas.microsoft.com/office/word/2018/wordml" xmlns:w16sdtdh="http://schemas.microsoft.com/office/word/2020/wordml/sdtdatahash" xmlns:w16se="http://schemas.microsoft.com/office/word/2015/wordml/symex" mc:Ignorable="w14 w15 w16se w16cid w16 w16cex w16sdtdh">
+<w:styles xmlns:mc="http://schemas.openxmlformats.org/markup-compatibility/2006" xmlns:r="http://schemas.openxmlformats.org/officeDocument/2006/relationships" xmlns:w="http://schemas.openxmlformats.org/wordprocessingml/2006/main" xmlns:w14="http://schemas.microsoft.com/office/word/2010/wordml" xmlns:w15="http://schemas.microsoft.com/office/word/2012/wordml" xmlns:w16cex="http://schemas.microsoft.com/office/word/2018/wordml/cex" xmlns:w16cid="http://schemas.microsoft.com/office/word/2016/wordml/cid" xmlns:w16="http://schemas.microsoft.com/office/word/2018/wordml" xmlns:w16du="http://schemas.microsoft.com/office/word/2023/wordml/word16du" xmlns:w16sdtdh="http://schemas.microsoft.com/office/word/2020/wordml/sdtdatahash" xmlns:w16se="http://schemas.microsoft.com/office/word/2015/wordml/symex" mc:Ignorable="w14 w15 w16se w16cid w16 w16cex w16sdtdh w16du">
   <w:docDefaults>
     <w:rPrDefault>
       <w:rPr>

</xml_diff>